<commit_message>
adding readme for github sequence pushing and roles
</commit_message>
<xml_diff>
--- a/PL3_Detailed_Project_Ideas.docx
+++ b/PL3_Detailed_Project_Ideas.docx
@@ -921,45 +921,52 @@
       <w:r>
         <w:t>1. Book Model Developer</w:t>
       </w:r>
+      <w:r>
+        <w:t xml:space="preserve"> – Mohamed Emad</w:t>
+      </w:r>
     </w:p>
     <w:p>
       <w:r>
         <w:t>2. CRUD Developer</w:t>
       </w:r>
+      <w:r>
+        <w:t xml:space="preserve"> – Youssef Amr</w:t>
+      </w:r>
     </w:p>
     <w:p>
       <w:r>
         <w:t>3. Search Developer</w:t>
       </w:r>
+      <w:r>
+        <w:t xml:space="preserve"> - </w:t>
+      </w:r>
+      <w:proofErr w:type="spellStart"/>
+      <w:r>
+        <w:t>Alkady</w:t>
+      </w:r>
+      <w:proofErr w:type="spellEnd"/>
+      <w:r>
+        <w:t xml:space="preserve"> </w:t>
+      </w:r>
     </w:p>
     <w:p>
       <w:r>
         <w:t>4. Borrow/Return Logic Developer</w:t>
       </w:r>
+      <w:r>
+        <w:t xml:space="preserve"> – Mohamed Seif</w:t>
+      </w:r>
     </w:p>
     <w:p>
       <w:r>
         <w:t>5. Storage Developer</w:t>
       </w:r>
-    </w:p>
-    <w:p>
-      <w:pPr>
-        <w:rPr>
-          <w:lang w:val="fr-FR"/>
-        </w:rPr>
-      </w:pPr>
-      <w:r>
-        <w:rPr>
-          <w:lang w:val="fr-FR"/>
-        </w:rPr>
-        <w:t xml:space="preserve">6. UI </w:t>
+      <w:r>
+        <w:t xml:space="preserve"> – Youssef </w:t>
       </w:r>
       <w:proofErr w:type="spellStart"/>
       <w:r>
-        <w:rPr>
-          <w:lang w:val="fr-FR"/>
-        </w:rPr>
-        <w:t>Developer</w:t>
+        <w:t>amr</w:t>
       </w:r>
       <w:proofErr w:type="spellEnd"/>
     </w:p>
@@ -973,7 +980,21 @@
         <w:rPr>
           <w:lang w:val="fr-FR"/>
         </w:rPr>
-        <w:t>7. Tester</w:t>
+        <w:t xml:space="preserve">6. UI </w:t>
+      </w:r>
+      <w:proofErr w:type="spellStart"/>
+      <w:r>
+        <w:rPr>
+          <w:lang w:val="fr-FR"/>
+        </w:rPr>
+        <w:t>Developer</w:t>
+      </w:r>
+      <w:proofErr w:type="spellEnd"/>
+      <w:r>
+        <w:rPr>
+          <w:lang w:val="fr-FR"/>
+        </w:rPr>
+        <w:t xml:space="preserve"> – Mohamed Emad</w:t>
       </w:r>
     </w:p>
     <w:p>
@@ -986,7 +1007,32 @@
         <w:rPr>
           <w:lang w:val="fr-FR"/>
         </w:rPr>
+        <w:t>7. Tester</w:t>
+      </w:r>
+      <w:r>
+        <w:rPr>
+          <w:lang w:val="fr-FR"/>
+        </w:rPr>
+        <w:t xml:space="preserve"> - Amr</w:t>
+      </w:r>
+    </w:p>
+    <w:p>
+      <w:pPr>
+        <w:rPr>
+          <w:lang w:val="fr-FR"/>
+        </w:rPr>
+      </w:pPr>
+      <w:r>
+        <w:rPr>
+          <w:lang w:val="fr-FR"/>
+        </w:rPr>
         <w:t>8. Documentation Lead</w:t>
+      </w:r>
+      <w:r>
+        <w:rPr>
+          <w:lang w:val="fr-FR"/>
+        </w:rPr>
+        <w:t xml:space="preserve"> – Omar Salama</w:t>
       </w:r>
     </w:p>
     <w:p>

</xml_diff>